<commit_message>
a draft of the invention disclosure
</commit_message>
<xml_diff>
--- a/Invention Disclosure for Anomalies Detection.docx
+++ b/Invention Disclosure for Anomalies Detection.docx
@@ -8,16 +8,16 @@
         <w:rPr>
           <w:rFonts w:ascii="Arial" w:hAnsi="Arial" w:cs="Arial"/>
           <w:b/>
-          <w:sz w:val="32"/>
-          <w:szCs w:val="32"/>
+          <w:sz w:val="30"/>
+          <w:szCs w:val="30"/>
         </w:rPr>
       </w:pPr>
       <w:r>
         <w:rPr>
           <w:rFonts w:ascii="Arial" w:hAnsi="Arial" w:cs="Arial"/>
           <w:b/>
-          <w:sz w:val="32"/>
-          <w:szCs w:val="32"/>
+          <w:sz w:val="30"/>
+          <w:szCs w:val="30"/>
         </w:rPr>
         <w:t>Invention Disclosure</w:t>
       </w:r>
@@ -29,16 +29,16 @@
         <w:rPr>
           <w:rFonts w:ascii="Arial" w:hAnsi="Arial" w:cs="Arial"/>
           <w:b/>
-          <w:sz w:val="28"/>
-          <w:szCs w:val="28"/>
+          <w:sz w:val="26"/>
+          <w:szCs w:val="26"/>
         </w:rPr>
       </w:pPr>
       <w:r>
         <w:rPr>
           <w:rFonts w:ascii="Arial" w:hAnsi="Arial" w:cs="Arial"/>
           <w:b/>
-          <w:sz w:val="28"/>
-          <w:szCs w:val="28"/>
+          <w:sz w:val="26"/>
+          <w:szCs w:val="26"/>
         </w:rPr>
         <w:t>Title</w:t>
       </w:r>
@@ -48,15 +48,11 @@
         <w:jc w:val="both"/>
         <w:rPr>
           <w:rFonts w:ascii="Arial" w:hAnsi="Arial" w:cs="Arial"/>
-          <w:sz w:val="24"/>
-          <w:szCs w:val="24"/>
-        </w:rPr>
-      </w:pPr>
-      <w:r>
-        <w:rPr>
-          <w:rFonts w:ascii="Arial" w:hAnsi="Arial" w:cs="Arial"/>
-          <w:sz w:val="24"/>
-          <w:szCs w:val="24"/>
+        </w:rPr>
+      </w:pPr>
+      <w:r>
+        <w:rPr>
+          <w:rFonts w:ascii="Arial" w:hAnsi="Arial" w:cs="Arial"/>
         </w:rPr>
         <w:t>Detecting Flow Anomalies in Distributed Systems</w:t>
       </w:r>
@@ -68,16 +64,16 @@
         <w:rPr>
           <w:rFonts w:ascii="Arial" w:hAnsi="Arial" w:cs="Arial"/>
           <w:b/>
-          <w:sz w:val="28"/>
-          <w:szCs w:val="28"/>
+          <w:sz w:val="26"/>
+          <w:szCs w:val="26"/>
         </w:rPr>
       </w:pPr>
       <w:r>
         <w:rPr>
           <w:rFonts w:ascii="Arial" w:hAnsi="Arial" w:cs="Arial"/>
           <w:b/>
-          <w:sz w:val="28"/>
-          <w:szCs w:val="28"/>
+          <w:sz w:val="26"/>
+          <w:szCs w:val="26"/>
         </w:rPr>
         <w:t>Inventors</w:t>
       </w:r>
@@ -87,33 +83,37 @@
         <w:jc w:val="both"/>
         <w:rPr>
           <w:rFonts w:ascii="Arial" w:hAnsi="Arial" w:cs="Arial"/>
-          <w:sz w:val="24"/>
-          <w:szCs w:val="24"/>
-        </w:rPr>
-      </w:pPr>
-      <w:r>
-        <w:rPr>
-          <w:rFonts w:ascii="Arial" w:hAnsi="Arial" w:cs="Arial"/>
-          <w:sz w:val="24"/>
-          <w:szCs w:val="24"/>
+        </w:rPr>
+      </w:pPr>
+      <w:r>
+        <w:rPr>
+          <w:rFonts w:ascii="Arial" w:hAnsi="Arial" w:cs="Arial"/>
         </w:rPr>
         <w:t>Freddy Chua</w:t>
       </w:r>
       <w:r>
         <w:rPr>
           <w:rFonts w:ascii="Arial" w:hAnsi="Arial" w:cs="Arial"/>
-          <w:sz w:val="24"/>
-          <w:szCs w:val="24"/>
         </w:rPr>
         <w:t xml:space="preserve">, </w:t>
       </w:r>
       <w:r>
         <w:rPr>
           <w:rFonts w:ascii="Arial" w:hAnsi="Arial" w:cs="Arial"/>
-          <w:sz w:val="24"/>
-          <w:szCs w:val="24"/>
-        </w:rPr>
-        <w:t>Ee-Peng Lim and Bernardo A. Huberman</w:t>
+        </w:rPr>
+        <w:t>Bernardo A. Huberman</w:t>
+      </w:r>
+      <w:r>
+        <w:rPr>
+          <w:rFonts w:ascii="Arial" w:hAnsi="Arial" w:cs="Arial"/>
+        </w:rPr>
+        <w:t xml:space="preserve"> and Ee-Peng Lim</w:t>
+      </w:r>
+      <w:r>
+        <w:rPr>
+          <w:rFonts w:ascii="Arial" w:hAnsi="Arial" w:cs="Arial"/>
+        </w:rPr>
+        <w:t xml:space="preserve"> </w:t>
       </w:r>
     </w:p>
     <w:p>
@@ -122,16 +122,16 @@
         <w:rPr>
           <w:rFonts w:ascii="Arial" w:hAnsi="Arial" w:cs="Arial"/>
           <w:b/>
-          <w:sz w:val="28"/>
-          <w:szCs w:val="28"/>
+          <w:sz w:val="26"/>
+          <w:szCs w:val="26"/>
         </w:rPr>
       </w:pPr>
       <w:r>
         <w:rPr>
           <w:rFonts w:ascii="Arial" w:hAnsi="Arial" w:cs="Arial"/>
           <w:b/>
-          <w:sz w:val="28"/>
-          <w:szCs w:val="28"/>
+          <w:sz w:val="26"/>
+          <w:szCs w:val="26"/>
         </w:rPr>
         <w:t>Description</w:t>
       </w:r>
@@ -141,33 +141,31 @@
         <w:jc w:val="both"/>
         <w:rPr>
           <w:rFonts w:ascii="Arial" w:hAnsi="Arial" w:cs="Arial"/>
-          <w:sz w:val="24"/>
-          <w:szCs w:val="24"/>
-        </w:rPr>
-      </w:pPr>
-      <w:r>
-        <w:rPr>
-          <w:rFonts w:ascii="Arial" w:hAnsi="Arial" w:cs="Arial"/>
-          <w:sz w:val="24"/>
-          <w:szCs w:val="24"/>
+        </w:rPr>
+      </w:pPr>
+      <w:r>
+        <w:rPr>
+          <w:rFonts w:ascii="Arial" w:hAnsi="Arial" w:cs="Arial"/>
         </w:rPr>
         <w:t>We outline a method of detecting anomalies</w:t>
       </w:r>
       <w:r>
         <w:rPr>
           <w:rFonts w:ascii="Arial" w:hAnsi="Arial" w:cs="Arial"/>
-          <w:sz w:val="24"/>
-          <w:szCs w:val="24"/>
         </w:rPr>
         <w:t xml:space="preserve"> and their physical locations</w:t>
       </w:r>
       <w:r>
         <w:rPr>
           <w:rFonts w:ascii="Arial" w:hAnsi="Arial" w:cs="Arial"/>
-          <w:sz w:val="24"/>
-          <w:szCs w:val="24"/>
         </w:rPr>
         <w:t xml:space="preserve"> that lay hidden in the deep layers of networks within distributed systems. </w:t>
+      </w:r>
+      <w:r>
+        <w:rPr>
+          <w:rFonts w:ascii="Arial" w:hAnsi="Arial" w:cs="Arial"/>
+        </w:rPr>
+        <w:t>A functional network that transport information, physical entities or traffic is necessary for the operations of a distributed system.</w:t>
       </w:r>
     </w:p>
     <w:p>
@@ -176,25 +174,31 @@
         <w:jc w:val="both"/>
         <w:rPr>
           <w:rFonts w:ascii="Arial" w:hAnsi="Arial" w:cs="Arial"/>
-          <w:sz w:val="24"/>
-          <w:szCs w:val="24"/>
-        </w:rPr>
-      </w:pPr>
-      <w:r>
-        <w:rPr>
-          <w:rFonts w:ascii="Arial" w:hAnsi="Arial" w:cs="Arial"/>
-          <w:sz w:val="24"/>
-          <w:szCs w:val="24"/>
+        </w:rPr>
+      </w:pPr>
+      <w:r>
+        <w:rPr>
+          <w:rFonts w:ascii="Arial" w:hAnsi="Arial" w:cs="Arial"/>
         </w:rPr>
         <w:t>In typical cases, t</w:t>
       </w:r>
       <w:r>
         <w:rPr>
           <w:rFonts w:ascii="Arial" w:hAnsi="Arial" w:cs="Arial"/>
-          <w:sz w:val="24"/>
-          <w:szCs w:val="24"/>
-        </w:rPr>
-        <w:t>he existence of anomalies within distributed systems will cause severe disruptions, which draws the attention of its stakeholders such as users, owners and administrators of the distributed systems. Such anomalies are then easily detected and located for corrections.</w:t>
+        </w:rPr>
+        <w:t xml:space="preserve">he existence of anomalies within </w:t>
+      </w:r>
+      <w:r>
+        <w:rPr>
+          <w:rFonts w:ascii="Arial" w:hAnsi="Arial" w:cs="Arial"/>
+        </w:rPr>
+        <w:t xml:space="preserve">networks of </w:t>
+      </w:r>
+      <w:r>
+        <w:rPr>
+          <w:rFonts w:ascii="Arial" w:hAnsi="Arial" w:cs="Arial"/>
+        </w:rPr>
+        <w:t>distributed systems will cause severe disruptions, which draws the attention of its stakeholders such as users, owners and administrators of the distributed systems. Such anomalies are then easily detected and located for corrections.</w:t>
       </w:r>
     </w:p>
     <w:p>
@@ -203,31 +207,23 @@
         <w:jc w:val="both"/>
         <w:rPr>
           <w:rFonts w:ascii="Arial" w:hAnsi="Arial" w:cs="Arial"/>
-          <w:sz w:val="24"/>
-          <w:szCs w:val="24"/>
-        </w:rPr>
-      </w:pPr>
-      <w:r>
-        <w:rPr>
-          <w:rFonts w:ascii="Arial" w:hAnsi="Arial" w:cs="Arial"/>
-          <w:sz w:val="24"/>
-          <w:szCs w:val="24"/>
+        </w:rPr>
+      </w:pPr>
+      <w:r>
+        <w:rPr>
+          <w:rFonts w:ascii="Arial" w:hAnsi="Arial" w:cs="Arial"/>
         </w:rPr>
         <w:t>However, o</w:t>
       </w:r>
       <w:r>
         <w:rPr>
           <w:rFonts w:ascii="Arial" w:hAnsi="Arial" w:cs="Arial"/>
-          <w:sz w:val="24"/>
-          <w:szCs w:val="24"/>
         </w:rPr>
         <w:t>ur method focus on a specific type of</w:t>
       </w:r>
       <w:r>
         <w:rPr>
           <w:rFonts w:ascii="Arial" w:hAnsi="Arial" w:cs="Arial"/>
-          <w:sz w:val="24"/>
-          <w:szCs w:val="24"/>
         </w:rPr>
         <w:t xml:space="preserve"> </w:t>
       </w:r>
@@ -235,8 +231,6 @@
         <w:rPr>
           <w:rFonts w:ascii="Arial" w:hAnsi="Arial" w:cs="Arial"/>
           <w:i/>
-          <w:sz w:val="24"/>
-          <w:szCs w:val="24"/>
         </w:rPr>
         <w:t>non-critical</w:t>
       </w:r>
@@ -244,141 +238,1220 @@
         <w:rPr>
           <w:rFonts w:ascii="Arial" w:hAnsi="Arial" w:cs="Arial"/>
           <w:i/>
-          <w:sz w:val="24"/>
-          <w:szCs w:val="24"/>
         </w:rPr>
         <w:t xml:space="preserve"> anomalies</w:t>
       </w:r>
       <w:r>
         <w:rPr>
           <w:rFonts w:ascii="Arial" w:hAnsi="Arial" w:cs="Arial"/>
-          <w:sz w:val="24"/>
-          <w:szCs w:val="24"/>
         </w:rPr>
         <w:t xml:space="preserve"> that</w:t>
       </w:r>
       <w:r>
         <w:rPr>
           <w:rFonts w:ascii="Arial" w:hAnsi="Arial" w:cs="Arial"/>
-          <w:sz w:val="24"/>
-          <w:szCs w:val="24"/>
         </w:rPr>
         <w:t xml:space="preserve"> allows the distributed system</w:t>
       </w:r>
       <w:r>
         <w:rPr>
           <w:rFonts w:ascii="Arial" w:hAnsi="Arial" w:cs="Arial"/>
-          <w:sz w:val="24"/>
-          <w:szCs w:val="24"/>
         </w:rPr>
         <w:t>s</w:t>
       </w:r>
       <w:r>
         <w:rPr>
           <w:rFonts w:ascii="Arial" w:hAnsi="Arial" w:cs="Arial"/>
-          <w:sz w:val="24"/>
-          <w:szCs w:val="24"/>
         </w:rPr>
         <w:t xml:space="preserve"> to</w:t>
       </w:r>
       <w:r>
         <w:rPr>
           <w:rFonts w:ascii="Arial" w:hAnsi="Arial" w:cs="Arial"/>
-          <w:sz w:val="24"/>
-          <w:szCs w:val="24"/>
         </w:rPr>
         <w:t xml:space="preserve"> continue their</w:t>
       </w:r>
       <w:r>
         <w:rPr>
           <w:rFonts w:ascii="Arial" w:hAnsi="Arial" w:cs="Arial"/>
-          <w:sz w:val="24"/>
-          <w:szCs w:val="24"/>
         </w:rPr>
         <w:t xml:space="preserve"> </w:t>
       </w:r>
       <w:r>
         <w:rPr>
           <w:rFonts w:ascii="Arial" w:hAnsi="Arial" w:cs="Arial"/>
-          <w:sz w:val="24"/>
-          <w:szCs w:val="24"/>
         </w:rPr>
         <w:t>normal operations</w:t>
       </w:r>
       <w:r>
         <w:rPr>
           <w:rFonts w:ascii="Arial" w:hAnsi="Arial" w:cs="Arial"/>
-          <w:sz w:val="24"/>
-          <w:szCs w:val="24"/>
         </w:rPr>
         <w:t xml:space="preserve"> without significantly </w:t>
       </w:r>
       <w:r>
         <w:rPr>
           <w:rFonts w:ascii="Arial" w:hAnsi="Arial" w:cs="Arial"/>
-          <w:sz w:val="24"/>
-          <w:szCs w:val="24"/>
         </w:rPr>
         <w:t>obstructing the distributed systems from meeting their objectives</w:t>
       </w:r>
       <w:r>
         <w:rPr>
           <w:rFonts w:ascii="Arial" w:hAnsi="Arial" w:cs="Arial"/>
-          <w:sz w:val="24"/>
-          <w:szCs w:val="24"/>
         </w:rPr>
         <w:t>. Due to the fact that non-critical anomalies do</w:t>
       </w:r>
       <w:r>
         <w:rPr>
           <w:rFonts w:ascii="Arial" w:hAnsi="Arial" w:cs="Arial"/>
-          <w:sz w:val="24"/>
-          <w:szCs w:val="24"/>
         </w:rPr>
         <w:t xml:space="preserve"> not pose immediate threats, </w:t>
       </w:r>
       <w:r>
         <w:rPr>
           <w:rFonts w:ascii="Arial" w:hAnsi="Arial" w:cs="Arial"/>
-          <w:sz w:val="24"/>
-          <w:szCs w:val="24"/>
         </w:rPr>
         <w:t>they are</w:t>
       </w:r>
       <w:r>
         <w:rPr>
           <w:rFonts w:ascii="Arial" w:hAnsi="Arial" w:cs="Arial"/>
-          <w:sz w:val="24"/>
-          <w:szCs w:val="24"/>
         </w:rPr>
         <w:t xml:space="preserve"> often</w:t>
       </w:r>
       <w:r>
         <w:rPr>
           <w:rFonts w:ascii="Arial" w:hAnsi="Arial" w:cs="Arial"/>
-          <w:sz w:val="24"/>
-          <w:szCs w:val="24"/>
         </w:rPr>
         <w:t xml:space="preserve"> ignored by </w:t>
       </w:r>
       <w:r>
         <w:rPr>
           <w:rFonts w:ascii="Arial" w:hAnsi="Arial" w:cs="Arial"/>
-          <w:sz w:val="24"/>
-          <w:szCs w:val="24"/>
         </w:rPr>
         <w:t>administrators and owners of the distributed systems. If such non-critical anomalies are not corrected appropriately, either a long term physical deterioration or combination of several rare events may trigger a catastrophic failure</w:t>
       </w:r>
       <w:r>
         <w:rPr>
           <w:rFonts w:ascii="Arial" w:hAnsi="Arial" w:cs="Arial"/>
-          <w:sz w:val="24"/>
-          <w:szCs w:val="24"/>
-        </w:rPr>
-        <w:t xml:space="preserve"> in the distributed systems. It would be useful to utilize our method of anomalies detection in order to detect such non-critical anomalies early and prevent undesirable outcomes.</w:t>
-      </w:r>
+        </w:rPr>
+        <w:t xml:space="preserve"> in the distributed systems. It would be useful to utilize our method of anomalies detection in order to detect such non-critical anomalies early and prevent undesirable outcomes</w:t>
+      </w:r>
+      <w:r>
+        <w:rPr>
+          <w:rFonts w:ascii="Arial" w:hAnsi="Arial" w:cs="Arial"/>
+        </w:rPr>
+        <w:t xml:space="preserve"> in the unforeseeable future</w:t>
+      </w:r>
+      <w:r>
+        <w:rPr>
+          <w:rFonts w:ascii="Arial" w:hAnsi="Arial" w:cs="Arial"/>
+        </w:rPr>
+        <w:t>.</w:t>
+      </w:r>
+    </w:p>
+    <w:p>
+      <w:pPr>
+        <w:ind w:firstLine="720"/>
+        <w:jc w:val="both"/>
+        <w:rPr>
+          <w:rFonts w:ascii="Arial" w:hAnsi="Arial" w:cs="Arial"/>
+        </w:rPr>
+      </w:pPr>
+      <w:r>
+        <w:rPr>
+          <w:rFonts w:ascii="Arial" w:hAnsi="Arial" w:cs="Arial"/>
+        </w:rPr>
+        <w:t>An old, simple yet expensive method of performing such early detection is to install physical sensors in multiple locations of the networks within the distributed systems and monitor sensor readings for signs that are abnormal or unusual.</w:t>
+      </w:r>
+      <w:r>
+        <w:rPr>
+          <w:rFonts w:ascii="Arial" w:hAnsi="Arial" w:cs="Arial"/>
+        </w:rPr>
+        <w:t xml:space="preserve"> We propose a cheap, non-intrusive, yet effective method to monitoring the flows of information, entities or traffic.</w:t>
+      </w:r>
+    </w:p>
+    <w:p>
+      <w:pPr>
+        <w:ind w:firstLine="720"/>
+        <w:jc w:val="both"/>
+        <w:rPr>
+          <w:rFonts w:ascii="Arial" w:hAnsi="Arial" w:cs="Arial"/>
+        </w:rPr>
+      </w:pPr>
+      <w:r>
+        <w:rPr>
+          <w:rFonts w:ascii="Arial" w:hAnsi="Arial" w:cs="Arial"/>
+        </w:rPr>
+        <w:t>Our method performs the detection</w:t>
+      </w:r>
+      <w:r>
+        <w:rPr>
+          <w:rFonts w:ascii="Arial" w:hAnsi="Arial" w:cs="Arial"/>
+        </w:rPr>
+        <w:t xml:space="preserve"> by utilizing data that is obtained from traffic flows which records the information</w:t>
+      </w:r>
+      <w:r>
+        <w:rPr>
+          <w:rFonts w:ascii="Arial" w:hAnsi="Arial" w:cs="Arial"/>
+        </w:rPr>
+        <w:t xml:space="preserve"> such as resources used for completing the flow, or the amount of physical entities conserved after the flow. The non-intrusive constraint of our method requires us to</w:t>
+      </w:r>
+      <w:r>
+        <w:rPr>
+          <w:rFonts w:ascii="Arial" w:hAnsi="Arial" w:cs="Arial"/>
+        </w:rPr>
+        <w:t xml:space="preserve"> only</w:t>
+      </w:r>
+      <w:r>
+        <w:rPr>
+          <w:rFonts w:ascii="Arial" w:hAnsi="Arial" w:cs="Arial"/>
+        </w:rPr>
+        <w:t xml:space="preserve"> have information</w:t>
+      </w:r>
+      <w:r>
+        <w:rPr>
+          <w:rFonts w:ascii="Arial" w:hAnsi="Arial" w:cs="Arial"/>
+        </w:rPr>
+        <w:t xml:space="preserve"> at the source and destination, while ignoring th</w:t>
+      </w:r>
+      <w:r>
+        <w:rPr>
+          <w:rFonts w:ascii="Arial" w:hAnsi="Arial" w:cs="Arial"/>
+        </w:rPr>
+        <w:t>e detailed information</w:t>
+      </w:r>
+      <w:r>
+        <w:rPr>
+          <w:rFonts w:ascii="Arial" w:hAnsi="Arial" w:cs="Arial"/>
+        </w:rPr>
+        <w:t xml:space="preserve"> during the flow.</w:t>
+      </w:r>
+      <w:r>
+        <w:rPr>
+          <w:rFonts w:ascii="Arial" w:hAnsi="Arial" w:cs="Arial"/>
+        </w:rPr>
+        <w:t xml:space="preserve"> We could also assume that obtaining such detailed information during the flow requires expensive and intrusive installation of additional sensors within the networks.</w:t>
+      </w:r>
+    </w:p>
+    <w:p>
+      <w:pPr>
+        <w:ind w:firstLine="720"/>
+        <w:jc w:val="both"/>
+        <w:rPr>
+          <w:rFonts w:ascii="Arial" w:hAnsi="Arial" w:cs="Arial"/>
+        </w:rPr>
+      </w:pPr>
+      <w:r>
+        <w:rPr>
+          <w:rFonts w:ascii="Arial" w:hAnsi="Arial" w:cs="Arial"/>
+        </w:rPr>
+        <w:t xml:space="preserve">The method </w:t>
+      </w:r>
+      <w:r>
+        <w:rPr>
+          <w:rFonts w:ascii="Arial" w:hAnsi="Arial" w:cs="Arial"/>
+        </w:rPr>
+        <w:t>comprised</w:t>
+      </w:r>
+      <w:r>
+        <w:rPr>
+          <w:rFonts w:ascii="Arial" w:hAnsi="Arial" w:cs="Arial"/>
+        </w:rPr>
+        <w:t xml:space="preserve"> of t</w:t>
+      </w:r>
+      <w:r>
+        <w:rPr>
+          <w:rFonts w:ascii="Arial" w:hAnsi="Arial" w:cs="Arial"/>
+        </w:rPr>
+        <w:t>wo phases. The first phase uses all the available information in the data</w:t>
+      </w:r>
+      <w:r>
+        <w:rPr>
+          <w:rFonts w:ascii="Arial" w:hAnsi="Arial" w:cs="Arial"/>
+        </w:rPr>
+        <w:t xml:space="preserve"> with assumptions from domain and contextual knowledge of the flow, </w:t>
+      </w:r>
+      <w:r>
+        <w:rPr>
+          <w:rFonts w:ascii="Arial" w:hAnsi="Arial" w:cs="Arial"/>
+        </w:rPr>
+        <w:t>to infer the missing information du</w:t>
+      </w:r>
+      <w:r>
+        <w:rPr>
+          <w:rFonts w:ascii="Arial" w:hAnsi="Arial" w:cs="Arial"/>
+        </w:rPr>
+        <w:t xml:space="preserve">ring the flow using a statistical model. The statistical model allows us to </w:t>
+      </w:r>
+      <w:r>
+        <w:rPr>
+          <w:rFonts w:ascii="Arial" w:hAnsi="Arial" w:cs="Arial"/>
+        </w:rPr>
+        <w:t xml:space="preserve">estimate </w:t>
+      </w:r>
+      <w:r>
+        <w:rPr>
+          <w:rFonts w:ascii="Arial" w:hAnsi="Arial" w:cs="Arial"/>
+        </w:rPr>
+        <w:t xml:space="preserve">the </w:t>
+      </w:r>
+      <w:r>
+        <w:rPr>
+          <w:rFonts w:ascii="Arial" w:hAnsi="Arial" w:cs="Arial"/>
+        </w:rPr>
+        <w:t>information</w:t>
+      </w:r>
+      <w:r>
+        <w:rPr>
+          <w:rFonts w:ascii="Arial" w:hAnsi="Arial" w:cs="Arial"/>
+        </w:rPr>
+        <w:t xml:space="preserve"> we should observe at the destination of the flow, </w:t>
+      </w:r>
+      <w:r>
+        <w:rPr>
+          <w:rFonts w:ascii="Arial" w:hAnsi="Arial" w:cs="Arial"/>
+        </w:rPr>
+        <w:t>in terms of its mean and variance</w:t>
+      </w:r>
+      <w:r>
+        <w:rPr>
+          <w:rFonts w:ascii="Arial" w:hAnsi="Arial" w:cs="Arial"/>
+        </w:rPr>
+        <w:t>.</w:t>
+      </w:r>
+      <w:r>
+        <w:rPr>
+          <w:rFonts w:ascii="Arial" w:hAnsi="Arial" w:cs="Arial"/>
+        </w:rPr>
+        <w:t xml:space="preserve"> By comparing the observation with the estimation (mean and variance), we would be able to know whether a flow is </w:t>
+      </w:r>
+      <w:r>
+        <w:rPr>
+          <w:rFonts w:ascii="Arial" w:hAnsi="Arial" w:cs="Arial"/>
+        </w:rPr>
+        <w:t>statistically</w:t>
+      </w:r>
+      <w:r>
+        <w:rPr>
+          <w:rFonts w:ascii="Arial" w:hAnsi="Arial" w:cs="Arial"/>
+        </w:rPr>
+        <w:t xml:space="preserve"> </w:t>
+      </w:r>
+      <w:r>
+        <w:rPr>
+          <w:rFonts w:ascii="Arial" w:hAnsi="Arial" w:cs="Arial"/>
+        </w:rPr>
+        <w:t>deviated.</w:t>
+      </w:r>
+    </w:p>
+    <w:p>
+      <w:pPr>
+        <w:ind w:firstLine="720"/>
+        <w:jc w:val="both"/>
+        <w:rPr>
+          <w:rFonts w:ascii="Arial" w:hAnsi="Arial" w:cs="Arial"/>
+        </w:rPr>
+      </w:pPr>
+      <w:r>
+        <w:rPr>
+          <w:rFonts w:ascii="Arial" w:hAnsi="Arial" w:cs="Arial"/>
+        </w:rPr>
+        <w:t xml:space="preserve">While the use of statistical deviation is common in anomalies detection work, a distinctive feature of our invention lies in the second phase, which </w:t>
+      </w:r>
+      <w:r>
+        <w:rPr>
+          <w:rFonts w:ascii="Arial" w:hAnsi="Arial" w:cs="Arial"/>
+        </w:rPr>
+        <w:t xml:space="preserve">addresses the insufficiency of statistical </w:t>
+      </w:r>
+      <w:r>
+        <w:rPr>
+          <w:rFonts w:ascii="Arial" w:hAnsi="Arial" w:cs="Arial"/>
+        </w:rPr>
+        <w:lastRenderedPageBreak/>
+        <w:t xml:space="preserve">deviations as </w:t>
+      </w:r>
+      <w:r>
+        <w:rPr>
+          <w:rFonts w:ascii="Arial" w:hAnsi="Arial" w:cs="Arial"/>
+        </w:rPr>
+        <w:t xml:space="preserve">sole </w:t>
+      </w:r>
+      <w:r>
+        <w:rPr>
+          <w:rFonts w:ascii="Arial" w:hAnsi="Arial" w:cs="Arial"/>
+        </w:rPr>
+        <w:t>indicators of anomalies.</w:t>
+      </w:r>
+      <w:r>
+        <w:rPr>
+          <w:rFonts w:ascii="Arial" w:hAnsi="Arial" w:cs="Arial"/>
+        </w:rPr>
+        <w:t xml:space="preserve"> In addition to the statistical deviation of each flow </w:t>
+      </w:r>
+      <w:r>
+        <w:rPr>
+          <w:rFonts w:ascii="Arial" w:hAnsi="Arial" w:cs="Arial"/>
+          <w:i/>
+        </w:rPr>
+        <w:t>f</w:t>
+      </w:r>
+      <w:r>
+        <w:rPr>
+          <w:rFonts w:ascii="Arial" w:hAnsi="Arial" w:cs="Arial"/>
+        </w:rPr>
+        <w:t xml:space="preserve">, we also derive for flow </w:t>
+      </w:r>
+      <w:r>
+        <w:rPr>
+          <w:rFonts w:ascii="Arial" w:hAnsi="Arial" w:cs="Arial"/>
+          <w:i/>
+        </w:rPr>
+        <w:t>f</w:t>
+      </w:r>
+      <w:r>
+        <w:rPr>
+          <w:rFonts w:ascii="Arial" w:hAnsi="Arial" w:cs="Arial"/>
+        </w:rPr>
+        <w:t xml:space="preserve">, the number of statistically deviated flows that are related to </w:t>
+      </w:r>
+      <w:r>
+        <w:rPr>
+          <w:rFonts w:ascii="Arial" w:hAnsi="Arial" w:cs="Arial"/>
+          <w:i/>
+        </w:rPr>
+        <w:t>f</w:t>
+      </w:r>
+      <w:r>
+        <w:rPr>
+          <w:rFonts w:ascii="Arial" w:hAnsi="Arial" w:cs="Arial"/>
+        </w:rPr>
+        <w:t>.</w:t>
+      </w:r>
+      <w:r>
+        <w:rPr>
+          <w:rFonts w:ascii="Arial" w:hAnsi="Arial" w:cs="Arial"/>
+        </w:rPr>
+        <w:t xml:space="preserve"> The definition of </w:t>
+      </w:r>
+      <w:r>
+        <w:rPr>
+          <w:rFonts w:ascii="Arial" w:hAnsi="Arial" w:cs="Arial"/>
+        </w:rPr>
+        <w:t>relation</w:t>
+      </w:r>
+      <w:r>
+        <w:rPr>
+          <w:rFonts w:ascii="Arial" w:hAnsi="Arial" w:cs="Arial"/>
+        </w:rPr>
+        <w:t xml:space="preserve"> between a pair of flows would depend on the context and nature of the distributed system under investigation. In physical distributed systems, the </w:t>
+      </w:r>
+      <w:r>
+        <w:rPr>
+          <w:rFonts w:ascii="Arial" w:hAnsi="Arial" w:cs="Arial"/>
+        </w:rPr>
+        <w:t>relation</w:t>
+      </w:r>
+      <w:r>
+        <w:rPr>
+          <w:rFonts w:ascii="Arial" w:hAnsi="Arial" w:cs="Arial"/>
+        </w:rPr>
+        <w:t xml:space="preserve"> would be defined in terms of the time and physical location of the flow. </w:t>
+      </w:r>
+      <w:r>
+        <w:rPr>
+          <w:rFonts w:ascii="Arial" w:hAnsi="Arial" w:cs="Arial"/>
+        </w:rPr>
+        <w:t>Using the defined relations, we would obtain an</w:t>
+      </w:r>
+      <w:r>
+        <w:rPr>
+          <w:rFonts w:ascii="Arial" w:hAnsi="Arial" w:cs="Arial"/>
+        </w:rPr>
+        <w:t xml:space="preserve"> indication of </w:t>
+      </w:r>
+      <w:r>
+        <w:rPr>
+          <w:rFonts w:ascii="Arial" w:hAnsi="Arial" w:cs="Arial"/>
+        </w:rPr>
+        <w:t xml:space="preserve">whether </w:t>
+      </w:r>
+      <w:r>
+        <w:rPr>
+          <w:rFonts w:ascii="Arial" w:hAnsi="Arial" w:cs="Arial"/>
+        </w:rPr>
+        <w:t xml:space="preserve">a </w:t>
+      </w:r>
+      <w:r>
+        <w:rPr>
+          <w:rFonts w:ascii="Arial" w:hAnsi="Arial" w:cs="Arial"/>
+        </w:rPr>
+        <w:t>flow</w:t>
+      </w:r>
+      <w:r>
+        <w:rPr>
+          <w:rFonts w:ascii="Arial" w:hAnsi="Arial" w:cs="Arial"/>
+        </w:rPr>
+        <w:t xml:space="preserve"> </w:t>
+      </w:r>
+      <w:r>
+        <w:rPr>
+          <w:rFonts w:ascii="Arial" w:hAnsi="Arial" w:cs="Arial"/>
+          <w:i/>
+        </w:rPr>
+        <w:t>f</w:t>
+      </w:r>
+      <w:r>
+        <w:rPr>
+          <w:rFonts w:ascii="Arial" w:hAnsi="Arial" w:cs="Arial"/>
+        </w:rPr>
+        <w:t xml:space="preserve"> </w:t>
+      </w:r>
+      <w:r>
+        <w:rPr>
+          <w:rFonts w:ascii="Arial" w:hAnsi="Arial" w:cs="Arial"/>
+        </w:rPr>
+        <w:t xml:space="preserve">is an anomaly, by </w:t>
+      </w:r>
+      <w:r>
+        <w:rPr>
+          <w:rFonts w:ascii="Arial" w:hAnsi="Arial" w:cs="Arial"/>
+        </w:rPr>
+        <w:t xml:space="preserve">positively </w:t>
+      </w:r>
+      <w:r>
+        <w:rPr>
+          <w:rFonts w:ascii="Arial" w:hAnsi="Arial" w:cs="Arial"/>
+        </w:rPr>
+        <w:t xml:space="preserve">correlating to the </w:t>
+      </w:r>
+      <w:r>
+        <w:rPr>
+          <w:rFonts w:ascii="Arial" w:hAnsi="Arial" w:cs="Arial"/>
+        </w:rPr>
+        <w:t xml:space="preserve">number of statistically deviated </w:t>
+      </w:r>
+      <w:r>
+        <w:rPr>
+          <w:rFonts w:ascii="Arial" w:hAnsi="Arial" w:cs="Arial"/>
+        </w:rPr>
+        <w:t xml:space="preserve">flows </w:t>
+      </w:r>
+      <w:r>
+        <w:rPr>
+          <w:rFonts w:ascii="Arial" w:hAnsi="Arial" w:cs="Arial"/>
+        </w:rPr>
+        <w:t xml:space="preserve">that are </w:t>
+      </w:r>
+      <w:r>
+        <w:rPr>
+          <w:rFonts w:ascii="Arial" w:hAnsi="Arial" w:cs="Arial"/>
+        </w:rPr>
+        <w:t xml:space="preserve">related to </w:t>
+      </w:r>
+      <w:r>
+        <w:rPr>
+          <w:rFonts w:ascii="Arial" w:hAnsi="Arial" w:cs="Arial"/>
+          <w:i/>
+        </w:rPr>
+        <w:t>f</w:t>
+      </w:r>
+      <w:r>
+        <w:rPr>
+          <w:rFonts w:ascii="Arial" w:hAnsi="Arial" w:cs="Arial"/>
+        </w:rPr>
+        <w:t>.</w:t>
+      </w:r>
+    </w:p>
+    <w:p>
+      <w:pPr>
+        <w:jc w:val="both"/>
+        <w:rPr>
+          <w:rFonts w:ascii="Arial" w:hAnsi="Arial" w:cs="Arial"/>
+        </w:rPr>
+      </w:pPr>
+      <w:r>
+        <w:rPr>
+          <w:rFonts w:ascii="Arial" w:hAnsi="Arial" w:cs="Arial"/>
+        </w:rPr>
+        <w:t>Please refer to Diagram as follows for an outline of the method.</w:t>
+      </w:r>
+    </w:p>
+    <w:p>
+      <w:pPr>
+        <w:jc w:val="both"/>
+        <w:rPr>
+          <w:rFonts w:ascii="Arial" w:hAnsi="Arial" w:cs="Arial"/>
+        </w:rPr>
+      </w:pPr>
+    </w:p>
+    <w:p>
+      <w:pPr>
+        <w:jc w:val="center"/>
+        <w:rPr>
+          <w:rFonts w:ascii="Arial" w:hAnsi="Arial" w:cs="Arial"/>
+          <w:sz w:val="36"/>
+          <w:szCs w:val="36"/>
+        </w:rPr>
+      </w:pPr>
+      <w:r>
+        <w:rPr>
+          <w:rFonts w:ascii="Arial" w:hAnsi="Arial" w:cs="Arial"/>
+          <w:sz w:val="36"/>
+          <w:szCs w:val="36"/>
+        </w:rPr>
+        <w:t>Diagram</w:t>
+      </w:r>
+    </w:p>
+    <w:p>
+      <w:pPr>
+        <w:rPr>
+          <w:rFonts w:ascii="Arial" w:hAnsi="Arial" w:cs="Arial"/>
+          <w:sz w:val="36"/>
+          <w:szCs w:val="36"/>
+        </w:rPr>
+      </w:pPr>
+      <w:r>
+        <w:rPr>
+          <w:rFonts w:ascii="Arial" w:hAnsi="Arial" w:cs="Arial"/>
+          <w:noProof/>
+          <w:sz w:val="36"/>
+          <w:szCs w:val="36"/>
+        </w:rPr>
+        <mc:AlternateContent>
+          <mc:Choice Requires="wpg">
+            <w:drawing>
+              <wp:anchor distT="0" distB="0" distL="114300" distR="114300" simplePos="0" relativeHeight="251669504" behindDoc="0" locked="0" layoutInCell="1" allowOverlap="1">
+                <wp:simplePos x="0" y="0"/>
+                <wp:positionH relativeFrom="column">
+                  <wp:posOffset>1223158</wp:posOffset>
+                </wp:positionH>
+                <wp:positionV relativeFrom="paragraph">
+                  <wp:posOffset>195877</wp:posOffset>
+                </wp:positionV>
+                <wp:extent cx="3465626" cy="3947534"/>
+                <wp:effectExtent l="0" t="0" r="20955" b="15240"/>
+                <wp:wrapNone/>
+                <wp:docPr id="12" name="Group 12"/>
+                <wp:cNvGraphicFramePr/>
+                <a:graphic xmlns:a="http://schemas.openxmlformats.org/drawingml/2006/main">
+                  <a:graphicData uri="http://schemas.microsoft.com/office/word/2010/wordprocessingGroup">
+                    <wpg:wgp>
+                      <wpg:cNvGrpSpPr/>
+                      <wpg:grpSpPr>
+                        <a:xfrm>
+                          <a:off x="0" y="0"/>
+                          <a:ext cx="3465626" cy="3947534"/>
+                          <a:chOff x="0" y="0"/>
+                          <a:chExt cx="3465626" cy="3947534"/>
+                        </a:xfrm>
+                      </wpg:grpSpPr>
+                      <wps:wsp>
+                        <wps:cNvPr id="3" name="Rounded Rectangle 3"/>
+                        <wps:cNvSpPr/>
+                        <wps:spPr>
+                          <a:xfrm>
+                            <a:off x="118754" y="2315688"/>
+                            <a:ext cx="3229610" cy="415636"/>
+                          </a:xfrm>
+                          <a:prstGeom prst="roundRect">
+                            <a:avLst/>
+                          </a:prstGeom>
+                          <a:noFill/>
+                          <a:ln>
+                            <a:solidFill>
+                              <a:schemeClr val="tx1"/>
+                            </a:solidFill>
+                          </a:ln>
+                        </wps:spPr>
+                        <wps:style>
+                          <a:lnRef idx="2">
+                            <a:schemeClr val="accent1">
+                              <a:shade val="50000"/>
+                            </a:schemeClr>
+                          </a:lnRef>
+                          <a:fillRef idx="1">
+                            <a:schemeClr val="accent1"/>
+                          </a:fillRef>
+                          <a:effectRef idx="0">
+                            <a:schemeClr val="accent1"/>
+                          </a:effectRef>
+                          <a:fontRef idx="minor">
+                            <a:schemeClr val="lt1"/>
+                          </a:fontRef>
+                        </wps:style>
+                        <wps:txbx>
+                          <w:txbxContent>
+                            <w:p>
+                              <w:pPr>
+                                <w:spacing w:after="0" w:line="240" w:lineRule="auto"/>
+                                <w:jc w:val="center"/>
+                                <w:rPr>
+                                  <w:color w:val="000000" w:themeColor="text1"/>
+                                </w:rPr>
+                              </w:pPr>
+                              <w:r>
+                                <w:rPr>
+                                  <w:color w:val="000000" w:themeColor="text1"/>
+                                </w:rPr>
+                                <w:t>Find Relations between the Flows (Phase 2)</w:t>
+                              </w:r>
+                            </w:p>
+                          </w:txbxContent>
+                        </wps:txbx>
+                        <wps:bodyPr rot="0" spcFirstLastPara="0" vertOverflow="overflow" horzOverflow="overflow" vert="horz" wrap="square" lIns="91440" tIns="45720" rIns="91440" bIns="45720" numCol="1" spcCol="0" rtlCol="0" fromWordArt="0" anchor="ctr" anchorCtr="0" forceAA="0" compatLnSpc="1">
+                          <a:prstTxWarp prst="textNoShape">
+                            <a:avLst/>
+                          </a:prstTxWarp>
+                          <a:noAutofit/>
+                        </wps:bodyPr>
+                      </wps:wsp>
+                      <wps:wsp>
+                        <wps:cNvPr id="4" name="Down Arrow 4"/>
+                        <wps:cNvSpPr/>
+                        <wps:spPr>
+                          <a:xfrm>
+                            <a:off x="1484416" y="1733797"/>
+                            <a:ext cx="557530" cy="414020"/>
+                          </a:xfrm>
+                          <a:prstGeom prst="downArrow">
+                            <a:avLst/>
+                          </a:prstGeom>
+                          <a:noFill/>
+                          <a:ln>
+                            <a:solidFill>
+                              <a:schemeClr val="tx1"/>
+                            </a:solidFill>
+                          </a:ln>
+                        </wps:spPr>
+                        <wps:style>
+                          <a:lnRef idx="2">
+                            <a:schemeClr val="accent1">
+                              <a:shade val="50000"/>
+                            </a:schemeClr>
+                          </a:lnRef>
+                          <a:fillRef idx="1">
+                            <a:schemeClr val="accent1"/>
+                          </a:fillRef>
+                          <a:effectRef idx="0">
+                            <a:schemeClr val="accent1"/>
+                          </a:effectRef>
+                          <a:fontRef idx="minor">
+                            <a:schemeClr val="lt1"/>
+                          </a:fontRef>
+                        </wps:style>
+                        <wps:bodyPr rot="0" spcFirstLastPara="0" vertOverflow="overflow" horzOverflow="overflow" vert="horz" wrap="square" lIns="91440" tIns="45720" rIns="91440" bIns="45720" numCol="1" spcCol="0" rtlCol="0" fromWordArt="0" anchor="ctr" anchorCtr="0" forceAA="0" compatLnSpc="1">
+                          <a:prstTxWarp prst="textNoShape">
+                            <a:avLst/>
+                          </a:prstTxWarp>
+                          <a:noAutofit/>
+                        </wps:bodyPr>
+                      </wps:wsp>
+                      <wps:wsp>
+                        <wps:cNvPr id="2" name="Rounded Rectangle 2"/>
+                        <wps:cNvSpPr/>
+                        <wps:spPr>
+                          <a:xfrm>
+                            <a:off x="843148" y="1140031"/>
+                            <a:ext cx="1788795" cy="433070"/>
+                          </a:xfrm>
+                          <a:prstGeom prst="roundRect">
+                            <a:avLst/>
+                          </a:prstGeom>
+                          <a:noFill/>
+                          <a:ln>
+                            <a:solidFill>
+                              <a:schemeClr val="tx1"/>
+                            </a:solidFill>
+                          </a:ln>
+                        </wps:spPr>
+                        <wps:style>
+                          <a:lnRef idx="2">
+                            <a:schemeClr val="accent1">
+                              <a:shade val="50000"/>
+                            </a:schemeClr>
+                          </a:lnRef>
+                          <a:fillRef idx="1">
+                            <a:schemeClr val="accent1"/>
+                          </a:fillRef>
+                          <a:effectRef idx="0">
+                            <a:schemeClr val="accent1"/>
+                          </a:effectRef>
+                          <a:fontRef idx="minor">
+                            <a:schemeClr val="lt1"/>
+                          </a:fontRef>
+                        </wps:style>
+                        <wps:txbx>
+                          <w:txbxContent>
+                            <w:p>
+                              <w:pPr>
+                                <w:spacing w:after="0"/>
+                                <w:jc w:val="center"/>
+                                <w:rPr>
+                                  <w:color w:val="000000" w:themeColor="text1"/>
+                                </w:rPr>
+                              </w:pPr>
+                              <w:r>
+                                <w:rPr>
+                                  <w:color w:val="000000" w:themeColor="text1"/>
+                                </w:rPr>
+                                <w:t>Statistical Model (Phase 1)</w:t>
+                              </w:r>
+                            </w:p>
+                          </w:txbxContent>
+                        </wps:txbx>
+                        <wps:bodyPr rot="0" spcFirstLastPara="0" vertOverflow="overflow" horzOverflow="overflow" vert="horz" wrap="square" lIns="91440" tIns="45720" rIns="91440" bIns="45720" numCol="1" spcCol="0" rtlCol="0" fromWordArt="0" anchor="ctr" anchorCtr="0" forceAA="0" compatLnSpc="1">
+                          <a:prstTxWarp prst="textNoShape">
+                            <a:avLst/>
+                          </a:prstTxWarp>
+                          <a:noAutofit/>
+                        </wps:bodyPr>
+                      </wps:wsp>
+                      <wps:wsp>
+                        <wps:cNvPr id="7" name="Down Arrow 7"/>
+                        <wps:cNvSpPr/>
+                        <wps:spPr>
+                          <a:xfrm>
+                            <a:off x="1484416" y="570015"/>
+                            <a:ext cx="557530" cy="414259"/>
+                          </a:xfrm>
+                          <a:prstGeom prst="downArrow">
+                            <a:avLst/>
+                          </a:prstGeom>
+                          <a:noFill/>
+                          <a:ln>
+                            <a:solidFill>
+                              <a:schemeClr val="tx1"/>
+                            </a:solidFill>
+                          </a:ln>
+                        </wps:spPr>
+                        <wps:style>
+                          <a:lnRef idx="2">
+                            <a:schemeClr val="accent1">
+                              <a:shade val="50000"/>
+                            </a:schemeClr>
+                          </a:lnRef>
+                          <a:fillRef idx="1">
+                            <a:schemeClr val="accent1"/>
+                          </a:fillRef>
+                          <a:effectRef idx="0">
+                            <a:schemeClr val="accent1"/>
+                          </a:effectRef>
+                          <a:fontRef idx="minor">
+                            <a:schemeClr val="lt1"/>
+                          </a:fontRef>
+                        </wps:style>
+                        <wps:bodyPr rot="0" spcFirstLastPara="0" vertOverflow="overflow" horzOverflow="overflow" vert="horz" wrap="square" lIns="91440" tIns="45720" rIns="91440" bIns="45720" numCol="1" spcCol="0" rtlCol="0" fromWordArt="0" anchor="ctr" anchorCtr="0" forceAA="0" compatLnSpc="1">
+                          <a:prstTxWarp prst="textNoShape">
+                            <a:avLst/>
+                          </a:prstTxWarp>
+                          <a:noAutofit/>
+                        </wps:bodyPr>
+                      </wps:wsp>
+                      <wps:wsp>
+                        <wps:cNvPr id="8" name="Rectangle 8"/>
+                        <wps:cNvSpPr/>
+                        <wps:spPr>
+                          <a:xfrm>
+                            <a:off x="403761" y="0"/>
+                            <a:ext cx="2662369" cy="408305"/>
+                          </a:xfrm>
+                          <a:prstGeom prst="rect">
+                            <a:avLst/>
+                          </a:prstGeom>
+                          <a:noFill/>
+                          <a:ln>
+                            <a:solidFill>
+                              <a:schemeClr val="tx1"/>
+                            </a:solidFill>
+                          </a:ln>
+                        </wps:spPr>
+                        <wps:style>
+                          <a:lnRef idx="2">
+                            <a:schemeClr val="accent1">
+                              <a:shade val="50000"/>
+                            </a:schemeClr>
+                          </a:lnRef>
+                          <a:fillRef idx="1">
+                            <a:schemeClr val="accent1"/>
+                          </a:fillRef>
+                          <a:effectRef idx="0">
+                            <a:schemeClr val="accent1"/>
+                          </a:effectRef>
+                          <a:fontRef idx="minor">
+                            <a:schemeClr val="lt1"/>
+                          </a:fontRef>
+                        </wps:style>
+                        <wps:txbx>
+                          <w:txbxContent>
+                            <w:p>
+                              <w:pPr>
+                                <w:spacing w:after="0"/>
+                                <w:jc w:val="center"/>
+                                <w:rPr>
+                                  <w:color w:val="000000" w:themeColor="text1"/>
+                                </w:rPr>
+                              </w:pPr>
+                              <w:r>
+                                <w:rPr>
+                                  <w:color w:val="000000" w:themeColor="text1"/>
+                                </w:rPr>
+                                <w:t xml:space="preserve">Input: </w:t>
+                              </w:r>
+                              <w:r>
+                                <w:rPr>
+                                  <w:color w:val="000000" w:themeColor="text1"/>
+                                </w:rPr>
+                                <w:t>Network Data</w:t>
+                              </w:r>
+                              <w:r>
+                                <w:rPr>
+                                  <w:color w:val="000000" w:themeColor="text1"/>
+                                </w:rPr>
+                                <w:t xml:space="preserve"> of Distributed System</w:t>
+                              </w:r>
+                            </w:p>
+                          </w:txbxContent>
+                        </wps:txbx>
+                        <wps:bodyPr rot="0" spcFirstLastPara="0" vertOverflow="overflow" horzOverflow="overflow" vert="horz" wrap="square" lIns="91440" tIns="45720" rIns="91440" bIns="45720" numCol="1" spcCol="0" rtlCol="0" fromWordArt="0" anchor="ctr" anchorCtr="0" forceAA="0" compatLnSpc="1">
+                          <a:prstTxWarp prst="textNoShape">
+                            <a:avLst/>
+                          </a:prstTxWarp>
+                          <a:noAutofit/>
+                        </wps:bodyPr>
+                      </wps:wsp>
+                      <wps:wsp>
+                        <wps:cNvPr id="9" name="Rectangle 9"/>
+                        <wps:cNvSpPr/>
+                        <wps:spPr>
+                          <a:xfrm>
+                            <a:off x="0" y="3538847"/>
+                            <a:ext cx="3465626" cy="408687"/>
+                          </a:xfrm>
+                          <a:prstGeom prst="rect">
+                            <a:avLst/>
+                          </a:prstGeom>
+                          <a:noFill/>
+                          <a:ln>
+                            <a:solidFill>
+                              <a:schemeClr val="tx1"/>
+                            </a:solidFill>
+                          </a:ln>
+                        </wps:spPr>
+                        <wps:style>
+                          <a:lnRef idx="2">
+                            <a:schemeClr val="accent1">
+                              <a:shade val="50000"/>
+                            </a:schemeClr>
+                          </a:lnRef>
+                          <a:fillRef idx="1">
+                            <a:schemeClr val="accent1"/>
+                          </a:fillRef>
+                          <a:effectRef idx="0">
+                            <a:schemeClr val="accent1"/>
+                          </a:effectRef>
+                          <a:fontRef idx="minor">
+                            <a:schemeClr val="lt1"/>
+                          </a:fontRef>
+                        </wps:style>
+                        <wps:txbx>
+                          <w:txbxContent>
+                            <w:p>
+                              <w:pPr>
+                                <w:spacing w:after="0"/>
+                                <w:jc w:val="center"/>
+                                <w:rPr>
+                                  <w:color w:val="000000" w:themeColor="text1"/>
+                                </w:rPr>
+                              </w:pPr>
+                              <w:r>
+                                <w:rPr>
+                                  <w:color w:val="000000" w:themeColor="text1"/>
+                                </w:rPr>
+                                <w:t xml:space="preserve">Output: </w:t>
+                              </w:r>
+                              <w:r>
+                                <w:rPr>
+                                  <w:color w:val="000000" w:themeColor="text1"/>
+                                </w:rPr>
+                                <w:t xml:space="preserve">Anomalous Flows and </w:t>
+                              </w:r>
+                              <w:r>
+                                <w:rPr>
+                                  <w:color w:val="000000" w:themeColor="text1"/>
+                                </w:rPr>
+                                <w:t>Location of Anomalies</w:t>
+                              </w:r>
+                            </w:p>
+                          </w:txbxContent>
+                        </wps:txbx>
+                        <wps:bodyPr rot="0" spcFirstLastPara="0" vertOverflow="overflow" horzOverflow="overflow" vert="horz" wrap="square" lIns="91440" tIns="45720" rIns="91440" bIns="45720" numCol="1" spcCol="0" rtlCol="0" fromWordArt="0" anchor="ctr" anchorCtr="0" forceAA="0" compatLnSpc="1">
+                          <a:prstTxWarp prst="textNoShape">
+                            <a:avLst/>
+                          </a:prstTxWarp>
+                          <a:noAutofit/>
+                        </wps:bodyPr>
+                      </wps:wsp>
+                      <wps:wsp>
+                        <wps:cNvPr id="10" name="Down Arrow 10"/>
+                        <wps:cNvSpPr/>
+                        <wps:spPr>
+                          <a:xfrm>
+                            <a:off x="1484416" y="2945080"/>
+                            <a:ext cx="557530" cy="414020"/>
+                          </a:xfrm>
+                          <a:prstGeom prst="downArrow">
+                            <a:avLst/>
+                          </a:prstGeom>
+                          <a:noFill/>
+                          <a:ln>
+                            <a:solidFill>
+                              <a:schemeClr val="tx1"/>
+                            </a:solidFill>
+                          </a:ln>
+                        </wps:spPr>
+                        <wps:style>
+                          <a:lnRef idx="2">
+                            <a:schemeClr val="accent1">
+                              <a:shade val="50000"/>
+                            </a:schemeClr>
+                          </a:lnRef>
+                          <a:fillRef idx="1">
+                            <a:schemeClr val="accent1"/>
+                          </a:fillRef>
+                          <a:effectRef idx="0">
+                            <a:schemeClr val="accent1"/>
+                          </a:effectRef>
+                          <a:fontRef idx="minor">
+                            <a:schemeClr val="lt1"/>
+                          </a:fontRef>
+                        </wps:style>
+                        <wps:bodyPr rot="0" spcFirstLastPara="0" vertOverflow="overflow" horzOverflow="overflow" vert="horz" wrap="square" lIns="91440" tIns="45720" rIns="91440" bIns="45720" numCol="1" spcCol="0" rtlCol="0" fromWordArt="0" anchor="ctr" anchorCtr="0" forceAA="0" compatLnSpc="1">
+                          <a:prstTxWarp prst="textNoShape">
+                            <a:avLst/>
+                          </a:prstTxWarp>
+                          <a:noAutofit/>
+                        </wps:bodyPr>
+                      </wps:wsp>
+                    </wpg:wgp>
+                  </a:graphicData>
+                </a:graphic>
+              </wp:anchor>
+            </w:drawing>
+          </mc:Choice>
+          <mc:Fallback>
+            <w:pict>
+              <v:group id="Group 12" o:spid="_x0000_s1026" style="position:absolute;margin-left:96.3pt;margin-top:15.4pt;width:272.9pt;height:310.85pt;z-index:251669504" coordsize="34656,39475" o:gfxdata="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">
+                <v:roundrect id="Rounded Rectangle 3" o:spid="_x0000_s1027" style="position:absolute;left:1187;top:23156;width:32296;height:4157;visibility:visible;mso-wrap-style:square;v-text-anchor:middle" arcsize="10923f" o:gfxdata="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" filled="f" strokecolor="black [3213]" strokeweight="1pt">
+                  <v:stroke joinstyle="miter"/>
+                  <v:textbox>
+                    <w:txbxContent>
+                      <w:p>
+                        <w:pPr>
+                          <w:spacing w:after="0" w:line="240" w:lineRule="auto"/>
+                          <w:jc w:val="center"/>
+                          <w:rPr>
+                            <w:color w:val="000000" w:themeColor="text1"/>
+                          </w:rPr>
+                        </w:pPr>
+                        <w:r>
+                          <w:rPr>
+                            <w:color w:val="000000" w:themeColor="text1"/>
+                          </w:rPr>
+                          <w:t>Find Relations between the Flows (Phase 2)</w:t>
+                        </w:r>
+                      </w:p>
+                    </w:txbxContent>
+                  </v:textbox>
+                </v:roundrect>
+                <v:shapetype id="_x0000_t67" coordsize="21600,21600" o:spt="67" adj="16200,5400" path="m0@0l@1@0@1,0@2,0@2@0,21600@0,10800,21600xe">
+                  <v:stroke joinstyle="miter"/>
+                  <v:formulas>
+                    <v:f eqn="val #0"/>
+                    <v:f eqn="val #1"/>
+                    <v:f eqn="sum height 0 #1"/>
+                    <v:f eqn="sum 10800 0 #1"/>
+                    <v:f eqn="sum width 0 #0"/>
+                    <v:f eqn="prod @4 @3 10800"/>
+                    <v:f eqn="sum width 0 @5"/>
+                  </v:formulas>
+                  <v:path o:connecttype="custom" o:connectlocs="10800,0;0,@0;10800,21600;21600,@0" o:connectangles="270,180,90,0" textboxrect="@1,0,@2,@6"/>
+                  <v:handles>
+                    <v:h position="#1,#0" xrange="0,10800" yrange="0,21600"/>
+                  </v:handles>
+                </v:shapetype>
+                <v:shape id="Down Arrow 4" o:spid="_x0000_s1028" type="#_x0000_t67" style="position:absolute;left:14844;top:17337;width:5575;height:4141;visibility:visible;mso-wrap-style:square;v-text-anchor:middle" o:gfxdata="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" adj="10800" filled="f" strokecolor="black [3213]" strokeweight="1pt"/>
+                <v:roundrect id="Rounded Rectangle 2" o:spid="_x0000_s1029" style="position:absolute;left:8431;top:11400;width:17888;height:4331;visibility:visible;mso-wrap-style:square;v-text-anchor:middle" arcsize="10923f" o:gfxdata="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" filled="f" strokecolor="black [3213]" strokeweight="1pt">
+                  <v:stroke joinstyle="miter"/>
+                  <v:textbox>
+                    <w:txbxContent>
+                      <w:p>
+                        <w:pPr>
+                          <w:spacing w:after="0"/>
+                          <w:jc w:val="center"/>
+                          <w:rPr>
+                            <w:color w:val="000000" w:themeColor="text1"/>
+                          </w:rPr>
+                        </w:pPr>
+                        <w:r>
+                          <w:rPr>
+                            <w:color w:val="000000" w:themeColor="text1"/>
+                          </w:rPr>
+                          <w:t>Statistical Model (Phase 1)</w:t>
+                        </w:r>
+                      </w:p>
+                    </w:txbxContent>
+                  </v:textbox>
+                </v:roundrect>
+                <v:shape id="Down Arrow 7" o:spid="_x0000_s1030" type="#_x0000_t67" style="position:absolute;left:14844;top:5700;width:5575;height:4142;visibility:visible;mso-wrap-style:square;v-text-anchor:middle" o:gfxdata="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" adj="10800" filled="f" strokecolor="black [3213]" strokeweight="1pt"/>
+                <v:rect id="Rectangle 8" o:spid="_x0000_s1031" style="position:absolute;left:4037;width:26624;height:4083;visibility:visible;mso-wrap-style:square;v-text-anchor:middle" o:gfxdata="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" filled="f" strokecolor="black [3213]" strokeweight="1pt">
+                  <v:textbox>
+                    <w:txbxContent>
+                      <w:p>
+                        <w:pPr>
+                          <w:spacing w:after="0"/>
+                          <w:jc w:val="center"/>
+                          <w:rPr>
+                            <w:color w:val="000000" w:themeColor="text1"/>
+                          </w:rPr>
+                        </w:pPr>
+                        <w:r>
+                          <w:rPr>
+                            <w:color w:val="000000" w:themeColor="text1"/>
+                          </w:rPr>
+                          <w:t xml:space="preserve">Input: </w:t>
+                        </w:r>
+                        <w:r>
+                          <w:rPr>
+                            <w:color w:val="000000" w:themeColor="text1"/>
+                          </w:rPr>
+                          <w:t>Network Data</w:t>
+                        </w:r>
+                        <w:r>
+                          <w:rPr>
+                            <w:color w:val="000000" w:themeColor="text1"/>
+                          </w:rPr>
+                          <w:t xml:space="preserve"> of Distributed System</w:t>
+                        </w:r>
+                      </w:p>
+                    </w:txbxContent>
+                  </v:textbox>
+                </v:rect>
+                <v:rect id="Rectangle 9" o:spid="_x0000_s1032" style="position:absolute;top:35388;width:34656;height:4087;visibility:visible;mso-wrap-style:square;v-text-anchor:middle" o:gfxdata="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" filled="f" strokecolor="black [3213]" strokeweight="1pt">
+                  <v:textbox>
+                    <w:txbxContent>
+                      <w:p>
+                        <w:pPr>
+                          <w:spacing w:after="0"/>
+                          <w:jc w:val="center"/>
+                          <w:rPr>
+                            <w:color w:val="000000" w:themeColor="text1"/>
+                          </w:rPr>
+                        </w:pPr>
+                        <w:r>
+                          <w:rPr>
+                            <w:color w:val="000000" w:themeColor="text1"/>
+                          </w:rPr>
+                          <w:t xml:space="preserve">Output: </w:t>
+                        </w:r>
+                        <w:r>
+                          <w:rPr>
+                            <w:color w:val="000000" w:themeColor="text1"/>
+                          </w:rPr>
+                          <w:t xml:space="preserve">Anomalous Flows and </w:t>
+                        </w:r>
+                        <w:r>
+                          <w:rPr>
+                            <w:color w:val="000000" w:themeColor="text1"/>
+                          </w:rPr>
+                          <w:t>Location of Anomalies</w:t>
+                        </w:r>
+                      </w:p>
+                    </w:txbxContent>
+                  </v:textbox>
+                </v:rect>
+                <v:shape id="Down Arrow 10" o:spid="_x0000_s1033" type="#_x0000_t67" style="position:absolute;left:14844;top:29450;width:5575;height:4141;visibility:visible;mso-wrap-style:square;v-text-anchor:middle" o:gfxdata="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" adj="10800" filled="f" strokecolor="black [3213]" strokeweight="1pt"/>
+              </v:group>
+            </w:pict>
+          </mc:Fallback>
+        </mc:AlternateContent>
+      </w:r>
+    </w:p>
+    <w:p>
+      <w:pPr>
+        <w:rPr>
+          <w:rFonts w:ascii="Arial" w:hAnsi="Arial" w:cs="Arial"/>
+          <w:sz w:val="36"/>
+          <w:szCs w:val="36"/>
+        </w:rPr>
+      </w:pPr>
+    </w:p>
+    <w:p>
+      <w:pPr>
+        <w:rPr>
+          <w:rFonts w:ascii="Arial" w:hAnsi="Arial" w:cs="Arial"/>
+          <w:sz w:val="36"/>
+          <w:szCs w:val="36"/>
+        </w:rPr>
+      </w:pPr>
+    </w:p>
+    <w:p>
+      <w:pPr>
+        <w:rPr>
+          <w:rFonts w:ascii="Arial" w:hAnsi="Arial" w:cs="Arial"/>
+          <w:sz w:val="36"/>
+          <w:szCs w:val="36"/>
+        </w:rPr>
+      </w:pPr>
+    </w:p>
+    <w:p>
+      <w:pPr>
+        <w:rPr>
+          <w:rFonts w:ascii="Arial" w:hAnsi="Arial" w:cs="Arial"/>
+          <w:sz w:val="36"/>
+          <w:szCs w:val="36"/>
+        </w:rPr>
+      </w:pPr>
       <w:bookmarkStart w:id="0" w:name="_GoBack"/>
       <w:bookmarkEnd w:id="0"/>
+    </w:p>
+    <w:p>
+      <w:pPr>
+        <w:rPr>
+          <w:rFonts w:ascii="Arial" w:hAnsi="Arial" w:cs="Arial"/>
+          <w:sz w:val="36"/>
+          <w:szCs w:val="36"/>
+        </w:rPr>
+      </w:pPr>
+    </w:p>
+    <w:p>
+      <w:pPr>
+        <w:rPr>
+          <w:rFonts w:ascii="Arial" w:hAnsi="Arial" w:cs="Arial"/>
+          <w:sz w:val="36"/>
+          <w:szCs w:val="36"/>
+        </w:rPr>
+      </w:pPr>
+    </w:p>
+    <w:p>
+      <w:pPr>
+        <w:rPr>
+          <w:rFonts w:ascii="Arial" w:hAnsi="Arial" w:cs="Arial"/>
+          <w:sz w:val="36"/>
+          <w:szCs w:val="36"/>
+        </w:rPr>
+      </w:pPr>
+    </w:p>
+    <w:p>
+      <w:pPr>
+        <w:jc w:val="center"/>
+        <w:rPr>
+          <w:rFonts w:ascii="Arial" w:hAnsi="Arial" w:cs="Arial"/>
+          <w:sz w:val="36"/>
+          <w:szCs w:val="36"/>
+        </w:rPr>
+      </w:pPr>
     </w:p>
     <w:sectPr>
       <w:pgSz w:w="12240" w:h="15840" w:code="1"/>

</xml_diff>